<commit_message>
upd pz and autoref
</commit_message>
<xml_diff>
--- a/documents/автореферат Сахибназарова.docx
+++ b/documents/автореферат Сахибназарова.docx
@@ -876,7 +876,14 @@
           <w:sz w:val="20"/>
           <w:szCs w:val="28"/>
         </w:rPr>
-        <w:t xml:space="preserve"> национальном исследовательском университете имени академика С. П. Королева.</w:t>
+        <w:t xml:space="preserve"> национальном исследовательском университете</w:t>
+      </w:r>
+      <w:r>
+        <w:rPr>
+          <w:sz w:val="20"/>
+          <w:szCs w:val="28"/>
+        </w:rPr>
+        <w:t xml:space="preserve"> имени академика С. П. Королева на кафедре информационных систем и технологий</w:t>
       </w:r>
     </w:p>
     <w:p>
@@ -960,6 +967,29 @@
           <w:szCs w:val="28"/>
         </w:rPr>
         <w:t xml:space="preserve">Рецензент: </w:t>
+      </w:r>
+      <w:r>
+        <w:rPr>
+          <w:sz w:val="20"/>
+          <w:szCs w:val="28"/>
+        </w:rPr>
+        <w:t xml:space="preserve">к.т.н., </w:t>
+      </w:r>
+      <w:proofErr w:type="spellStart"/>
+      <w:r>
+        <w:rPr>
+          <w:sz w:val="20"/>
+          <w:szCs w:val="28"/>
+        </w:rPr>
+        <w:t>Чингаева</w:t>
+      </w:r>
+      <w:proofErr w:type="spellEnd"/>
+      <w:r>
+        <w:rPr>
+          <w:sz w:val="20"/>
+          <w:szCs w:val="28"/>
+        </w:rPr>
+        <w:t xml:space="preserve"> А.М.</w:t>
       </w:r>
     </w:p>
     <w:p>
@@ -4323,6 +4353,7 @@
                 <w:sz w:val="16"/>
                 <w:szCs w:val="16"/>
               </w:rPr>
+              <w:lastRenderedPageBreak/>
               <w:t>2</w:t>
             </w:r>
           </w:p>
@@ -4913,7 +4944,6 @@
                 <w:sz w:val="16"/>
                 <w:szCs w:val="16"/>
               </w:rPr>
-              <w:lastRenderedPageBreak/>
               <w:t>3</w:t>
             </w:r>
           </w:p>
@@ -7863,7 +7893,6 @@
           <w:sz w:val="20"/>
           <w:szCs w:val="20"/>
         </w:rPr>
-        <w:lastRenderedPageBreak/>
         <w:t>Общий алгоритм фрактально</w:t>
       </w:r>
       <w:r>
@@ -8764,6 +8793,7 @@
           <w:sz w:val="20"/>
           <w:szCs w:val="20"/>
         </w:rPr>
+        <w:lastRenderedPageBreak/>
         <w:t xml:space="preserve">Варианты реализации фрактальной компрессии отличаются методами выбора подходящего домена. </w:t>
       </w:r>
       <w:r>
@@ -8796,7 +8826,6 @@
           <w:sz w:val="20"/>
           <w:szCs w:val="20"/>
         </w:rPr>
-        <w:lastRenderedPageBreak/>
         <w:t>д</w:t>
       </w:r>
       <w:r>
@@ -9753,7 +9782,16 @@
           <w:sz w:val="20"/>
           <w:szCs w:val="20"/>
         </w:rPr>
-        <w:t xml:space="preserve">Метод эталонного блока основан на том, что доменные блоки сравниваются не с каждым ранговым блоком, а единожды – с эталонным, и на основе СКО между ними делается вывод о степени «похожести» доменного блока и рангового. Схема алгоритма данного метода приведена на рисунке </w:t>
+        <w:t xml:space="preserve">Метод эталонного блока основан на том, что доменные блоки сравниваются не с каждым ранговым блоком, а единожды – с эталонным, и на основе СКО между ними делается вывод о степени </w:t>
+      </w:r>
+      <w:r>
+        <w:rPr>
+          <w:rFonts w:eastAsia="TimesNewRomanPSMT"/>
+          <w:sz w:val="20"/>
+          <w:szCs w:val="20"/>
+        </w:rPr>
+        <w:lastRenderedPageBreak/>
+        <w:t xml:space="preserve">«похожести» доменного блока и рангового. Схема алгоритма данного метода приведена на рисунке </w:t>
       </w:r>
       <w:r>
         <w:rPr>
@@ -11503,6 +11541,7 @@
           <w:sz w:val="20"/>
           <w:szCs w:val="20"/>
         </w:rPr>
+        <w:lastRenderedPageBreak/>
         <w:t xml:space="preserve">В третьей главе </w:t>
       </w:r>
       <w:r>
@@ -11536,16 +11575,7 @@
           <w:sz w:val="20"/>
           <w:szCs w:val="20"/>
         </w:rPr>
-        <w:t xml:space="preserve"> описан </w:t>
-      </w:r>
-      <w:r>
-        <w:rPr>
-          <w:bCs/>
-          <w:sz w:val="20"/>
-          <w:szCs w:val="20"/>
-        </w:rPr>
-        <w:lastRenderedPageBreak/>
-        <w:t>выбор</w:t>
+        <w:t xml:space="preserve"> описан выбор</w:t>
       </w:r>
       <w:r>
         <w:rPr>
@@ -30217,7 +30247,7 @@
           <w:sz w:val="20"/>
           <w:szCs w:val="20"/>
         </w:rPr>
-        <w:t xml:space="preserve">Для исследованных наборов изображений определены наиболее эффективные (с точки зрения времени сжатия и качества декодируемого изображения) параметры </w:t>
+        <w:t>Из проведенных исследований можно сделать вывод, что</w:t>
       </w:r>
       <w:r>
         <w:rPr>
@@ -30225,8 +30255,48 @@
           <w:sz w:val="20"/>
           <w:szCs w:val="20"/>
         </w:rPr>
+        <w:t xml:space="preserve"> для исследованных реализаций фрактального сжатия применение метода предварительной классификации блоков позволяет сократить время сжатия, а параметры </w:t>
+      </w:r>
+      <w:r>
+        <w:rPr>
+          <w:bCs/>
+          <w:sz w:val="20"/>
+          <w:szCs w:val="20"/>
+        </w:rPr>
         <w:lastRenderedPageBreak/>
-        <w:t>компрессии, используемый вариант реализации и метод ускорения.</w:t>
+        <w:t xml:space="preserve">компрессии (размер рангового блока, коэффициент </w:t>
+      </w:r>
+      <w:r>
+        <w:rPr>
+          <w:bCs/>
+          <w:sz w:val="20"/>
+          <w:szCs w:val="20"/>
+        </w:rPr>
+        <w:sym w:font="Symbol" w:char="F065"/>
+      </w:r>
+      <w:r>
+        <w:rPr>
+          <w:bCs/>
+          <w:sz w:val="20"/>
+          <w:szCs w:val="20"/>
+        </w:rPr>
+        <w:t>) зависят от содержимого изображения.</w:t>
+      </w:r>
+      <w:r>
+        <w:rPr>
+          <w:bCs/>
+          <w:sz w:val="20"/>
+          <w:szCs w:val="20"/>
+        </w:rPr>
+        <w:t xml:space="preserve"> </w:t>
+      </w:r>
+      <w:r>
+        <w:rPr>
+          <w:bCs/>
+          <w:sz w:val="20"/>
+          <w:szCs w:val="20"/>
+        </w:rPr>
+        <w:t>Для исследованных наборов изображений определены наиболее эффективные (с точки зрения времени сжатия и качества декодируемого изображения) параметры компрессии, используемый вариант реализации и метод ускорения.</w:t>
       </w:r>
     </w:p>
     <w:p>
@@ -30691,7 +30761,35 @@
           <w:sz w:val="20"/>
           <w:szCs w:val="20"/>
         </w:rPr>
-        <w:t xml:space="preserve"> г.: в 3 частях. Часть 2/Тамбов: Изд-во </w:t>
+        <w:t xml:space="preserve"> г.</w:t>
+      </w:r>
+      <w:r>
+        <w:rPr>
+          <w:sz w:val="20"/>
+          <w:szCs w:val="20"/>
+        </w:rPr>
+        <w:t xml:space="preserve"> </w:t>
+      </w:r>
+      <w:r>
+        <w:rPr>
+          <w:sz w:val="20"/>
+          <w:szCs w:val="20"/>
+        </w:rPr>
+        <w:t>–</w:t>
+      </w:r>
+      <w:r>
+        <w:rPr>
+          <w:sz w:val="20"/>
+          <w:szCs w:val="20"/>
+        </w:rPr>
+        <w:t xml:space="preserve"> Новосибирск</w:t>
+      </w:r>
+      <w:r>
+        <w:rPr>
+          <w:sz w:val="20"/>
+          <w:szCs w:val="20"/>
+        </w:rPr>
+        <w:t xml:space="preserve">: Изд-во </w:t>
       </w:r>
       <w:r>
         <w:rPr>
@@ -30763,7 +30861,28 @@
           <w:sz w:val="20"/>
           <w:szCs w:val="20"/>
         </w:rPr>
-        <w:t xml:space="preserve"> 75 - 79</w:t>
+        <w:t xml:space="preserve"> </w:t>
+      </w:r>
+      <w:r>
+        <w:rPr>
+          <w:sz w:val="20"/>
+          <w:szCs w:val="20"/>
+        </w:rPr>
+        <w:t>120</w:t>
+      </w:r>
+      <w:r>
+        <w:rPr>
+          <w:sz w:val="20"/>
+          <w:szCs w:val="20"/>
+        </w:rPr>
+        <w:t xml:space="preserve"> - </w:t>
+      </w:r>
+      <w:r>
+        <w:rPr>
+          <w:sz w:val="20"/>
+          <w:szCs w:val="20"/>
+        </w:rPr>
+        <w:t>124</w:t>
       </w:r>
     </w:p>
     <w:p>
@@ -31211,31 +31330,36 @@
           <w:sz w:val="20"/>
           <w:szCs w:val="20"/>
         </w:rPr>
-        <w:t xml:space="preserve"> г.: в 3 частях. Часть 2/Тамбов: Изд-во </w:t>
-      </w:r>
-      <w:r>
-        <w:rPr>
-          <w:sz w:val="20"/>
-          <w:szCs w:val="20"/>
-        </w:rPr>
-        <w:t>АНС</w:t>
-      </w:r>
-      <w:r>
-        <w:rPr>
-          <w:sz w:val="20"/>
-          <w:szCs w:val="20"/>
-        </w:rPr>
-        <w:t xml:space="preserve"> «</w:t>
-      </w:r>
-      <w:proofErr w:type="spellStart"/>
-      <w:r>
-        <w:rPr>
-          <w:sz w:val="20"/>
-          <w:szCs w:val="20"/>
-        </w:rPr>
-        <w:t>СибАК</w:t>
-      </w:r>
-      <w:proofErr w:type="spellEnd"/>
+        <w:t xml:space="preserve"> г. </w:t>
+      </w:r>
+      <w:r>
+        <w:rPr>
+          <w:sz w:val="20"/>
+          <w:szCs w:val="20"/>
+        </w:rPr>
+        <w:t>–</w:t>
+      </w:r>
+      <w:r>
+        <w:rPr>
+          <w:sz w:val="20"/>
+          <w:szCs w:val="20"/>
+        </w:rPr>
+        <w:t xml:space="preserve"> Москва</w:t>
+      </w:r>
+      <w:r>
+        <w:rPr>
+          <w:sz w:val="20"/>
+          <w:szCs w:val="20"/>
+        </w:rPr>
+        <w:t>: Изд-во «</w:t>
+      </w:r>
+      <w:r>
+        <w:rPr>
+          <w:sz w:val="20"/>
+          <w:szCs w:val="20"/>
+        </w:rPr>
+        <w:t>МЦНО</w:t>
+      </w:r>
       <w:r>
         <w:rPr>
           <w:sz w:val="20"/>
@@ -31262,30 +31386,21 @@
           <w:sz w:val="20"/>
           <w:szCs w:val="20"/>
         </w:rPr>
-        <w:t>272</w:t>
-      </w:r>
-      <w:r>
-        <w:rPr>
-          <w:sz w:val="20"/>
-          <w:szCs w:val="20"/>
-        </w:rPr>
-        <w:t xml:space="preserve"> </w:t>
-      </w:r>
-      <w:proofErr w:type="gramStart"/>
-      <w:r>
-        <w:rPr>
-          <w:sz w:val="20"/>
-          <w:szCs w:val="20"/>
-        </w:rPr>
-        <w:t>с</w:t>
-      </w:r>
-      <w:proofErr w:type="gramEnd"/>
+        <w:t>С</w:t>
+      </w:r>
       <w:r>
         <w:rPr>
           <w:sz w:val="20"/>
           <w:szCs w:val="20"/>
         </w:rPr>
         <w:t>.</w:t>
+      </w:r>
+      <w:r>
+        <w:rPr>
+          <w:sz w:val="20"/>
+          <w:szCs w:val="20"/>
+        </w:rPr>
+        <w:t xml:space="preserve"> 75 - 79</w:t>
       </w:r>
     </w:p>
     <w:p>
@@ -31321,7 +31436,15 @@
           <w:sz w:val="20"/>
           <w:szCs w:val="20"/>
         </w:rPr>
-        <w:t xml:space="preserve">, В.Б., Кудрина, М.А. Исследование вариантов реализации и методов ускорения фрактального сжатия изображения </w:t>
+        <w:t xml:space="preserve">, В.Б., Кудрина, М.А. Исследование вариантов реализации и методов ускорения фрактального </w:t>
+      </w:r>
+      <w:r>
+        <w:rPr>
+          <w:sz w:val="20"/>
+          <w:szCs w:val="20"/>
+        </w:rPr>
+        <w:lastRenderedPageBreak/>
+        <w:t xml:space="preserve">сжатия изображения </w:t>
       </w:r>
       <w:r>
         <w:rPr>
@@ -31393,39 +31516,21 @@
           <w:sz w:val="20"/>
           <w:szCs w:val="20"/>
         </w:rPr>
-        <w:t xml:space="preserve"> Труды Международного симпозиума НАДЕЖНОСТЬ И КАЧЕСТВО / </w:t>
-      </w:r>
-      <w:proofErr w:type="spellStart"/>
-      <w:r>
-        <w:rPr>
-          <w:sz w:val="20"/>
-          <w:szCs w:val="20"/>
-        </w:rPr>
-        <w:t>под</w:t>
-      </w:r>
-      <w:proofErr w:type="gramStart"/>
-      <w:r>
-        <w:rPr>
-          <w:sz w:val="20"/>
-          <w:szCs w:val="20"/>
-        </w:rPr>
-        <w:t>.р</w:t>
-      </w:r>
-      <w:proofErr w:type="gramEnd"/>
-      <w:r>
-        <w:rPr>
-          <w:sz w:val="20"/>
-          <w:szCs w:val="20"/>
-        </w:rPr>
-        <w:t>ед</w:t>
-      </w:r>
-      <w:proofErr w:type="spellEnd"/>
-      <w:r>
-        <w:rPr>
-          <w:sz w:val="20"/>
-          <w:szCs w:val="20"/>
-        </w:rPr>
-        <w:t xml:space="preserve">. </w:t>
+        <w:t xml:space="preserve"> Труды Международного симпозиума НАДЕЖНОСТЬ И КАЧЕСТВО / под</w:t>
+      </w:r>
+      <w:r>
+        <w:rPr>
+          <w:sz w:val="20"/>
+          <w:szCs w:val="20"/>
+        </w:rPr>
+        <w:t xml:space="preserve"> </w:t>
+      </w:r>
+      <w:r>
+        <w:rPr>
+          <w:sz w:val="20"/>
+          <w:szCs w:val="20"/>
+        </w:rPr>
+        <w:t xml:space="preserve">ред. </w:t>
       </w:r>
       <w:proofErr w:type="spellStart"/>
       <w:r>
@@ -31521,7 +31626,7 @@
         <w:noProof/>
         <w:sz w:val="18"/>
       </w:rPr>
-      <w:t>7</w:t>
+      <w:t>17</w:t>
     </w:r>
     <w:r>
       <w:rPr>
@@ -33900,7 +34005,7 @@
 </file>
 
 <file path=customXml/itemProps1.xml><?xml version="1.0" encoding="utf-8"?>
-<ds:datastoreItem xmlns:ds="http://schemas.openxmlformats.org/officeDocument/2006/customXml" ds:itemID="{2DD9747D-32F1-4943-B7ED-737F2F01593A}">
+<ds:datastoreItem xmlns:ds="http://schemas.openxmlformats.org/officeDocument/2006/customXml" ds:itemID="{223B778F-6D08-4D5A-AD11-0073FBB36964}">
   <ds:schemaRefs>
     <ds:schemaRef ds:uri="http://schemas.openxmlformats.org/officeDocument/2006/bibliography"/>
   </ds:schemaRefs>

</xml_diff>